<commit_message>
Realease w/o contact form
</commit_message>
<xml_diff>
--- a/Patrick R Porter Resume.docx
+++ b/Patrick R Porter Resume.docx
@@ -128,7 +128,10 @@
         <w:t xml:space="preserve">Email: </w:t>
       </w:r>
       <w:r>
-        <w:t>Patrick@ironsinthefire.dev</w:t>
+        <w:t>p</w:t>
+      </w:r>
+      <w:r>
+        <w:t>atrick@ironsinthefire.dev</w:t>
       </w:r>
     </w:p>
     <w:p>
@@ -206,7 +209,7 @@
               </wp:anchor>
             </w:drawing>
           </mc:Choice>
-          <mc:Fallback xmlns:sl="http://schemas.openxmlformats.org/schemaLibrary/2006/main" xmlns:a="http://schemas.openxmlformats.org/drawingml/2006/main" xmlns:pic="http://schemas.openxmlformats.org/drawingml/2006/picture" xmlns:c="http://schemas.openxmlformats.org/drawingml/2006/chart" xmlns:lc="http://schemas.openxmlformats.org/drawingml/2006/lockedCanvas" xmlns:dgm="http://schemas.openxmlformats.org/drawingml/2006/diagram">
+          <mc:Fallback xmlns:dgm="http://schemas.openxmlformats.org/drawingml/2006/diagram" xmlns:lc="http://schemas.openxmlformats.org/drawingml/2006/lockedCanvas" xmlns:c="http://schemas.openxmlformats.org/drawingml/2006/chart" xmlns:pic="http://schemas.openxmlformats.org/drawingml/2006/picture" xmlns:a="http://schemas.openxmlformats.org/drawingml/2006/main" xmlns:sl="http://schemas.openxmlformats.org/schemaLibrary/2006/main">
             <w:drawing>
               <wp:anchor allowOverlap="1" behindDoc="0" distB="0" distT="0" distL="114300" distR="114300" hidden="0" layoutInCell="1" locked="0" relativeHeight="0" simplePos="0">
                 <wp:simplePos x="0" y="0"/>

</xml_diff>